<commit_message>
Updated link to correct version of Linux Mint
</commit_message>
<xml_diff>
--- a/Docs/Dev_Environment_Setup.docx
+++ b/Docs/Dev_Environment_Setup.docx
@@ -28,24 +28,19 @@
           <w:rPr>
             <w:rStyle w:val="Hyperlink"/>
           </w:rPr>
-          <w:t>https://linuxmint.com/edition.php?id=250</w:t>
+          <w:t>https://linuxmint.com/edition.php?id=249</w:t>
         </w:r>
       </w:hyperlink>
-    </w:p>
-    <w:p>
-      <w:pPr>
-        <w:ind w:left="720"/>
-      </w:pPr>
-      <w:r>
-        <w:t xml:space="preserve">download Mint 18.3 “Sylvia” – </w:t>
-      </w:r>
-      <w:proofErr w:type="spellStart"/>
-      <w:r>
-        <w:t>Xfce</w:t>
-      </w:r>
-      <w:proofErr w:type="spellEnd"/>
-      <w:r>
-        <w:t xml:space="preserve"> (64 bit)</w:t>
+      <w:r>
+        <w:t xml:space="preserve"> </w:t>
+      </w:r>
+    </w:p>
+    <w:p>
+      <w:pPr>
+        <w:ind w:left="720"/>
+      </w:pPr>
+      <w:r>
+        <w:t>download Mint 18.3 “Sylvia” – Xfce (64 bit)</w:t>
       </w:r>
     </w:p>
     <w:p>
@@ -63,9 +58,14 @@
           <w:rPr>
             <w:rStyle w:val="Hyperlink"/>
           </w:rPr>
-          <w:t>https://www.openoffice.org/download/checksums.html</w:t>
+          <w:t>https://linuxmint.com/verify.php</w:t>
         </w:r>
       </w:hyperlink>
+      <w:r>
+        <w:t xml:space="preserve"> </w:t>
+      </w:r>
+      <w:bookmarkStart w:id="0" w:name="_GoBack"/>
+      <w:bookmarkEnd w:id="0"/>
       <w:r>
         <w:t xml:space="preserve">) </w:t>
       </w:r>
@@ -209,36 +209,15 @@
         <w:ind w:left="1440"/>
       </w:pPr>
       <w:r>
-        <w:t xml:space="preserve">name: </w:t>
-      </w:r>
-      <w:proofErr w:type="spellStart"/>
-      <w:r>
-        <w:t>Django_Server</w:t>
-      </w:r>
-      <w:proofErr w:type="spellEnd"/>
+        <w:t>name: Django_Server</w:t>
+      </w:r>
     </w:p>
     <w:p>
       <w:pPr>
         <w:ind w:left="1440"/>
       </w:pPr>
       <w:r>
-        <w:t xml:space="preserve">select: type = </w:t>
-      </w:r>
-      <w:proofErr w:type="spellStart"/>
-      <w:r>
-        <w:t>linux</w:t>
-      </w:r>
-      <w:proofErr w:type="spellEnd"/>
-      <w:r>
-        <w:t xml:space="preserve">, version= </w:t>
-      </w:r>
-      <w:proofErr w:type="gramStart"/>
-      <w:r>
-        <w:t>Ubuntu(</w:t>
-      </w:r>
-      <w:proofErr w:type="gramEnd"/>
-      <w:r>
-        <w:t>64)</w:t>
+        <w:t>select: type = linux, version= Ubuntu(64)</w:t>
       </w:r>
     </w:p>
     <w:p>
@@ -270,15 +249,7 @@
         <w:ind w:left="720"/>
       </w:pPr>
       <w:r>
-        <w:t xml:space="preserve">first select Hard </w:t>
-      </w:r>
-      <w:proofErr w:type="gramStart"/>
-      <w:r>
-        <w:t>disk</w:t>
-      </w:r>
-      <w:proofErr w:type="gramEnd"/>
-      <w:r>
-        <w:t xml:space="preserve"> Type; I use VHD (I</w:t>
+        <w:t>first select Hard disk Type; I use VHD (I</w:t>
       </w:r>
       <w:r>
         <w:t>’</w:t>
@@ -299,21 +270,11 @@
         <w:t xml:space="preserve"> (</w:t>
       </w:r>
       <w:r>
-        <w:t>I put my virtual machines in &lt;user&gt;/documents/</w:t>
-      </w:r>
-      <w:proofErr w:type="spellStart"/>
-      <w:r>
-        <w:t>virtual_machines</w:t>
-      </w:r>
-      <w:proofErr w:type="spellEnd"/>
-      <w:proofErr w:type="gramStart"/>
-      <w:r>
-        <w:t>/</w:t>
+        <w:t>I put my virtual machines in &lt;user&gt;/documents/virtual_machines/</w:t>
       </w:r>
       <w:r>
         <w:t xml:space="preserve"> )</w:t>
       </w:r>
-      <w:proofErr w:type="gramEnd"/>
     </w:p>
     <w:p>
       <w:pPr>
@@ -389,13 +350,8 @@
       <w:pPr>
         <w:ind w:left="720"/>
       </w:pPr>
-      <w:proofErr w:type="gramStart"/>
-      <w:r>
-        <w:t>Next</w:t>
-      </w:r>
-      <w:proofErr w:type="gramEnd"/>
-      <w:r>
-        <w:t xml:space="preserve"> we are going to set the VM to boot to the </w:t>
+      <w:r>
+        <w:t xml:space="preserve">Next we are going to set the VM to boot to the </w:t>
       </w:r>
       <w:r>
         <w:t>Linux</w:t>
@@ -1269,21 +1225,7 @@
         <w:rPr>
           <w:rFonts w:ascii="Arial Black" w:hAnsi="Arial Black"/>
         </w:rPr>
-        <w:t xml:space="preserve">$ </w:t>
-      </w:r>
-      <w:proofErr w:type="spellStart"/>
-      <w:r>
-        <w:rPr>
-          <w:rFonts w:ascii="Arial Black" w:hAnsi="Arial Black"/>
-        </w:rPr>
-        <w:t>sudo</w:t>
-      </w:r>
-      <w:proofErr w:type="spellEnd"/>
-      <w:r>
-        <w:rPr>
-          <w:rFonts w:ascii="Arial Black" w:hAnsi="Arial Black"/>
-        </w:rPr>
-        <w:t xml:space="preserve"> apt update</w:t>
+        <w:t>$ sudo apt update</w:t>
       </w:r>
       <w:r>
         <w:rPr>
@@ -1311,19 +1253,11 @@
         </w:rPr>
         <w:t xml:space="preserve"> </w:t>
       </w:r>
-      <w:proofErr w:type="spellStart"/>
-      <w:r>
-        <w:rPr>
-          <w:rFonts w:ascii="Arial Black" w:hAnsi="Arial Black"/>
-        </w:rPr>
-        <w:t>sudo</w:t>
-      </w:r>
-      <w:proofErr w:type="spellEnd"/>
-      <w:r>
-        <w:rPr>
-          <w:rFonts w:ascii="Arial Black" w:hAnsi="Arial Black"/>
-        </w:rPr>
-        <w:t xml:space="preserve"> apt upgrade</w:t>
+      <w:r>
+        <w:rPr>
+          <w:rFonts w:ascii="Arial Black" w:hAnsi="Arial Black"/>
+        </w:rPr>
+        <w:t>sudo apt upgrade</w:t>
       </w:r>
       <w:r>
         <w:rPr>
@@ -1344,33 +1278,13 @@
           <w:rFonts w:ascii="Arial Black" w:hAnsi="Arial Black"/>
         </w:rPr>
         <w:lastRenderedPageBreak/>
-        <w:t xml:space="preserve">$ </w:t>
-      </w:r>
-      <w:proofErr w:type="spellStart"/>
-      <w:r>
-        <w:rPr>
-          <w:rFonts w:ascii="Arial Black" w:hAnsi="Arial Black"/>
-        </w:rPr>
-        <w:t>sudo</w:t>
-      </w:r>
-      <w:proofErr w:type="spellEnd"/>
-      <w:r>
-        <w:rPr>
-          <w:rFonts w:ascii="Arial Black" w:hAnsi="Arial Black"/>
-        </w:rPr>
-        <w:t xml:space="preserve"> apt install </w:t>
-      </w:r>
-      <w:r>
-        <w:rPr>
-          <w:rFonts w:ascii="Arial Black" w:hAnsi="Arial Black"/>
-        </w:rPr>
-        <w:t>-y</w:t>
-      </w:r>
-      <w:r>
-        <w:rPr>
-          <w:rFonts w:ascii="Arial Black" w:hAnsi="Arial Black"/>
-        </w:rPr>
-        <w:t xml:space="preserve"> </w:t>
+        <w:t xml:space="preserve">$ sudo apt install </w:t>
+      </w:r>
+      <w:r>
+        <w:rPr>
+          <w:rFonts w:ascii="Arial Black" w:hAnsi="Arial Black"/>
+        </w:rPr>
+        <w:t xml:space="preserve">-y </w:t>
       </w:r>
       <w:r>
         <w:rPr>
@@ -1517,21 +1431,7 @@
         <w:rPr>
           <w:rFonts w:ascii="Arial Black" w:hAnsi="Arial Black"/>
         </w:rPr>
-        <w:t xml:space="preserve">$ </w:t>
-      </w:r>
-      <w:proofErr w:type="spellStart"/>
-      <w:r>
-        <w:rPr>
-          <w:rFonts w:ascii="Arial Black" w:hAnsi="Arial Black"/>
-        </w:rPr>
-        <w:t>mkdir</w:t>
-      </w:r>
-      <w:proofErr w:type="spellEnd"/>
-      <w:r>
-        <w:rPr>
-          <w:rFonts w:ascii="Arial Black" w:hAnsi="Arial Black"/>
-        </w:rPr>
-        <w:t xml:space="preserve"> </w:t>
+        <w:t xml:space="preserve">$ mkdir </w:t>
       </w:r>
       <w:r>
         <w:rPr>
@@ -1609,51 +1509,7 @@
         <w:rPr>
           <w:rFonts w:ascii="Arial Black" w:hAnsi="Arial Black"/>
         </w:rPr>
-        <w:t xml:space="preserve">$ </w:t>
-      </w:r>
-      <w:proofErr w:type="spellStart"/>
-      <w:r>
-        <w:rPr>
-          <w:rFonts w:ascii="Arial Black" w:hAnsi="Arial Black"/>
-        </w:rPr>
-        <w:t>sudo</w:t>
-      </w:r>
-      <w:proofErr w:type="spellEnd"/>
-      <w:r>
-        <w:rPr>
-          <w:rFonts w:ascii="Arial Black" w:hAnsi="Arial Black"/>
-        </w:rPr>
-        <w:t xml:space="preserve"> </w:t>
-      </w:r>
-      <w:proofErr w:type="spellStart"/>
-      <w:proofErr w:type="gramStart"/>
-      <w:r>
-        <w:rPr>
-          <w:rFonts w:ascii="Arial Black" w:hAnsi="Arial Black"/>
-        </w:rPr>
-        <w:t>dpkg</w:t>
-      </w:r>
-      <w:proofErr w:type="spellEnd"/>
-      <w:r>
-        <w:rPr>
-          <w:rFonts w:ascii="Arial Black" w:hAnsi="Arial Black"/>
-        </w:rPr>
-        <w:t xml:space="preserve">  -</w:t>
-      </w:r>
-      <w:proofErr w:type="spellStart"/>
-      <w:proofErr w:type="gramEnd"/>
-      <w:r>
-        <w:rPr>
-          <w:rFonts w:ascii="Arial Black" w:hAnsi="Arial Black"/>
-        </w:rPr>
-        <w:t>i</w:t>
-      </w:r>
-      <w:proofErr w:type="spellEnd"/>
-      <w:r>
-        <w:rPr>
-          <w:rFonts w:ascii="Arial Black" w:hAnsi="Arial Black"/>
-        </w:rPr>
-        <w:t xml:space="preserve"> code</w:t>
+        <w:t>$ sudo dpkg  -i code</w:t>
       </w:r>
       <w:r>
         <w:rPr>
@@ -1823,15 +1679,7 @@
         <w:ind w:left="720"/>
       </w:pPr>
       <w:r>
-        <w:t>navigate to /media/&lt;username&gt;/</w:t>
-      </w:r>
-      <w:proofErr w:type="spellStart"/>
-      <w:r>
-        <w:t>VBox</w:t>
-      </w:r>
-      <w:proofErr w:type="spellEnd"/>
-      <w:r>
-        <w:t>_&lt;tab&gt;/</w:t>
+        <w:t>navigate to /media/&lt;username&gt;/VBox_&lt;tab&gt;/</w:t>
       </w:r>
     </w:p>
     <w:p>
@@ -1853,65 +1701,71 @@
         <w:rPr>
           <w:rFonts w:ascii="Arial Black" w:hAnsi="Arial Black"/>
         </w:rPr>
+        <w:t>$ sudo ./VBoxLinuxGuestAdditions.run</w:t>
+      </w:r>
+    </w:p>
+    <w:p>
+      <w:pPr>
+        <w:ind w:left="720"/>
+        <w:rPr>
+          <w:rFonts w:ascii="Arial Black" w:hAnsi="Arial Black"/>
+        </w:rPr>
+      </w:pPr>
+      <w:r>
+        <w:rPr>
+          <w:rFonts w:ascii="Arial Black" w:hAnsi="Arial Black"/>
+        </w:rPr>
+        <w:t>$ sync</w:t>
+      </w:r>
+    </w:p>
+    <w:p>
+      <w:pPr>
+        <w:ind w:left="720"/>
+      </w:pPr>
+      <w:r>
+        <w:t xml:space="preserve">close everything and </w:t>
+      </w:r>
+      <w:r>
+        <w:t>reboot</w:t>
+      </w:r>
+      <w:r>
+        <w:t xml:space="preserve"> the VM</w:t>
+      </w:r>
+    </w:p>
+    <w:p>
+      <w:pPr>
+        <w:ind w:left="720"/>
+      </w:pPr>
+      <w:r>
+        <w:t>when you reboot, you should be able to get a full screen view of mint. I had to toggle back and forth twice to get it to start going full screen.</w:t>
+      </w:r>
+    </w:p>
+    <w:p>
+      <w:pPr>
+        <w:ind w:left="720"/>
+        <w:rPr>
+          <w:rFonts w:ascii="Arial Black" w:hAnsi="Arial Black"/>
+        </w:rPr>
+      </w:pPr>
+      <w:r>
+        <w:rPr>
+          <w:rFonts w:ascii="Arial Black" w:hAnsi="Arial Black"/>
+        </w:rPr>
         <w:t xml:space="preserve">$ </w:t>
       </w:r>
-      <w:proofErr w:type="spellStart"/>
-      <w:r>
-        <w:rPr>
-          <w:rFonts w:ascii="Arial Black" w:hAnsi="Arial Black"/>
-        </w:rPr>
-        <w:t>sudo</w:t>
-      </w:r>
-      <w:proofErr w:type="spellEnd"/>
-      <w:r>
-        <w:rPr>
-          <w:rFonts w:ascii="Arial Black" w:hAnsi="Arial Black"/>
-        </w:rPr>
-        <w:t xml:space="preserve"> ./</w:t>
-      </w:r>
-      <w:proofErr w:type="spellStart"/>
-      <w:r>
-        <w:rPr>
-          <w:rFonts w:ascii="Arial Black" w:hAnsi="Arial Black"/>
-        </w:rPr>
-        <w:t>VBoxLinuxGuestAdditions.run</w:t>
-      </w:r>
-      <w:proofErr w:type="spellEnd"/>
-    </w:p>
-    <w:p>
-      <w:pPr>
-        <w:ind w:left="720"/>
-        <w:rPr>
-          <w:rFonts w:ascii="Arial Black" w:hAnsi="Arial Black"/>
-        </w:rPr>
-      </w:pPr>
-      <w:r>
-        <w:rPr>
-          <w:rFonts w:ascii="Arial Black" w:hAnsi="Arial Black"/>
-        </w:rPr>
-        <w:t>$ sync</w:t>
-      </w:r>
-    </w:p>
-    <w:p>
-      <w:pPr>
-        <w:ind w:left="720"/>
-      </w:pPr>
-      <w:r>
-        <w:t xml:space="preserve">close everything and </w:t>
-      </w:r>
-      <w:r>
-        <w:t>reboot</w:t>
-      </w:r>
-      <w:r>
-        <w:t xml:space="preserve"> the VM</w:t>
-      </w:r>
-    </w:p>
-    <w:p>
-      <w:pPr>
-        <w:ind w:left="720"/>
-      </w:pPr>
-      <w:r>
-        <w:t>when you reboot, you should be able to get a full screen view of mint. I had to toggle back and forth twice to get it to start going full screen.</w:t>
+      <w:r>
+        <w:rPr>
+          <w:rFonts w:ascii="Arial Black" w:hAnsi="Arial Black"/>
+        </w:rPr>
+        <w:t>sudo –H pip3 install Django==2.0.2</w:t>
+      </w:r>
+    </w:p>
+    <w:p>
+      <w:pPr>
+        <w:ind w:left="720"/>
+      </w:pPr>
+      <w:r>
+        <w:t>NOTE, if the above doesn’t work try</w:t>
       </w:r>
     </w:p>
     <w:p>
@@ -1927,60 +1781,11 @@
         </w:rPr>
         <w:t xml:space="preserve">$ </w:t>
       </w:r>
-      <w:proofErr w:type="spellStart"/>
-      <w:r>
-        <w:rPr>
-          <w:rFonts w:ascii="Arial Black" w:hAnsi="Arial Black"/>
-        </w:rPr>
-        <w:t>sudo</w:t>
-      </w:r>
-      <w:proofErr w:type="spellEnd"/>
-      <w:r>
-        <w:rPr>
-          <w:rFonts w:ascii="Arial Black" w:hAnsi="Arial Black"/>
-        </w:rPr>
-        <w:t xml:space="preserve"> –H pip3 install Django==2.0.2</w:t>
-      </w:r>
-    </w:p>
-    <w:p>
-      <w:pPr>
-        <w:ind w:left="720"/>
-      </w:pPr>
-      <w:r>
-        <w:t>NOTE, if the above doesn’t work tr</w:t>
-      </w:r>
-      <w:bookmarkStart w:id="0" w:name="_GoBack"/>
-      <w:bookmarkEnd w:id="0"/>
-      <w:r>
-        <w:t>y</w:t>
-      </w:r>
-    </w:p>
-    <w:p>
-      <w:pPr>
-        <w:ind w:left="720"/>
-        <w:rPr>
-          <w:rFonts w:ascii="Arial Black" w:hAnsi="Arial Black"/>
-        </w:rPr>
-      </w:pPr>
-      <w:r>
-        <w:rPr>
-          <w:rFonts w:ascii="Arial Black" w:hAnsi="Arial Black"/>
-        </w:rPr>
-        <w:t xml:space="preserve">$ </w:t>
-      </w:r>
-      <w:proofErr w:type="spellStart"/>
-      <w:r>
-        <w:rPr>
-          <w:rFonts w:ascii="Arial Black" w:hAnsi="Arial Black"/>
-        </w:rPr>
-        <w:t>sudo</w:t>
-      </w:r>
-      <w:proofErr w:type="spellEnd"/>
-      <w:r>
-        <w:rPr>
-          <w:rFonts w:ascii="Arial Black" w:hAnsi="Arial Black"/>
-        </w:rPr>
-        <w:t xml:space="preserve"> pip3 install Django==2.0.2</w:t>
+      <w:r>
+        <w:rPr>
+          <w:rFonts w:ascii="Arial Black" w:hAnsi="Arial Black"/>
+        </w:rPr>
+        <w:t>sudo pip3 install Django==2.0.2</w:t>
       </w:r>
     </w:p>
     <w:p>
@@ -2073,64 +1878,42 @@
         <w:rPr>
           <w:rFonts w:ascii="Arial Black" w:hAnsi="Arial Black"/>
         </w:rPr>
+        <w:t>$ mkdir Server</w:t>
+      </w:r>
+    </w:p>
+    <w:p>
+      <w:pPr>
+        <w:ind w:left="720"/>
+        <w:rPr>
+          <w:rFonts w:ascii="Arial Black" w:hAnsi="Arial Black"/>
+        </w:rPr>
+      </w:pPr>
+      <w:r>
+        <w:rPr>
+          <w:rFonts w:ascii="Arial Black" w:hAnsi="Arial Black"/>
+        </w:rPr>
+        <w:t>$ cd Server</w:t>
+      </w:r>
+    </w:p>
+    <w:p>
+      <w:pPr>
+        <w:ind w:left="720"/>
+        <w:rPr>
+          <w:rFonts w:ascii="Arial Black" w:hAnsi="Arial Black"/>
+        </w:rPr>
+      </w:pPr>
+      <w:r>
+        <w:rPr>
+          <w:rFonts w:ascii="Arial Black" w:hAnsi="Arial Black"/>
+        </w:rPr>
         <w:t xml:space="preserve">$ </w:t>
       </w:r>
-      <w:proofErr w:type="spellStart"/>
-      <w:r>
-        <w:rPr>
-          <w:rFonts w:ascii="Arial Black" w:hAnsi="Arial Black"/>
-        </w:rPr>
-        <w:t>mkdir</w:t>
-      </w:r>
-      <w:proofErr w:type="spellEnd"/>
-      <w:r>
-        <w:rPr>
-          <w:rFonts w:ascii="Arial Black" w:hAnsi="Arial Black"/>
-        </w:rPr>
-        <w:t xml:space="preserve"> Server</w:t>
-      </w:r>
-    </w:p>
-    <w:p>
-      <w:pPr>
-        <w:ind w:left="720"/>
-        <w:rPr>
-          <w:rFonts w:ascii="Arial Black" w:hAnsi="Arial Black"/>
-        </w:rPr>
-      </w:pPr>
-      <w:r>
-        <w:rPr>
-          <w:rFonts w:ascii="Arial Black" w:hAnsi="Arial Black"/>
-        </w:rPr>
-        <w:t>$ cd Server</w:t>
-      </w:r>
-    </w:p>
-    <w:p>
-      <w:pPr>
-        <w:ind w:left="720"/>
-        <w:rPr>
-          <w:rFonts w:ascii="Arial Black" w:hAnsi="Arial Black"/>
-        </w:rPr>
-      </w:pPr>
-      <w:r>
-        <w:rPr>
-          <w:rFonts w:ascii="Arial Black" w:hAnsi="Arial Black"/>
-        </w:rPr>
-        <w:t xml:space="preserve">$ </w:t>
-      </w:r>
-      <w:r>
-        <w:rPr>
-          <w:rFonts w:ascii="Arial Black" w:hAnsi="Arial Black"/>
-        </w:rPr>
-        <w:t xml:space="preserve">git </w:t>
-      </w:r>
-      <w:proofErr w:type="spellStart"/>
-      <w:r>
-        <w:rPr>
-          <w:rFonts w:ascii="Arial Black" w:hAnsi="Arial Black"/>
-        </w:rPr>
-        <w:t>init</w:t>
-      </w:r>
-      <w:proofErr w:type="spellEnd"/>
+      <w:r>
+        <w:rPr>
+          <w:rFonts w:ascii="Arial Black" w:hAnsi="Arial Black"/>
+        </w:rPr>
+        <w:t>git init</w:t>
+      </w:r>
     </w:p>
     <w:p>
       <w:pPr>
@@ -2243,41 +2026,15 @@
         <w:rPr>
           <w:rFonts w:ascii="Arial Black" w:hAnsi="Arial Black"/>
         </w:rPr>
-        <w:t xml:space="preserve">$ python manage.py </w:t>
-      </w:r>
-      <w:proofErr w:type="spellStart"/>
-      <w:r>
-        <w:rPr>
-          <w:rFonts w:ascii="Arial Black" w:hAnsi="Arial Black"/>
-        </w:rPr>
-        <w:t>runserver</w:t>
-      </w:r>
-      <w:proofErr w:type="spellEnd"/>
-    </w:p>
-    <w:p>
-      <w:pPr>
-        <w:ind w:left="720"/>
-      </w:pPr>
-      <w:r>
-        <w:t>O</w:t>
-      </w:r>
-      <w:r>
-        <w:t>pen Firefox (in mint) and go to where the server is running</w:t>
-      </w:r>
-      <w:r>
-        <w:t xml:space="preserve"> as noted in the terminal</w:t>
-      </w:r>
-      <w:r>
-        <w:t xml:space="preserve">. </w:t>
-      </w:r>
-      <w:r>
-        <w:t>M</w:t>
-      </w:r>
-      <w:r>
-        <w:t>ake sure to use the port number after the colon. In other words, 127.0.0.1 won’t work but 127.0.0.1:8000 will</w:t>
-      </w:r>
-      <w:r>
-        <w:t>.</w:t>
+        <w:t>$ python manage.py runserver</w:t>
+      </w:r>
+    </w:p>
+    <w:p>
+      <w:pPr>
+        <w:ind w:left="720"/>
+      </w:pPr>
+      <w:r>
+        <w:t>Open Firefox (in mint) and go to where the server is running as noted in the terminal. Make sure to use the port number after the colon. In other words, 127.0.0.1 won’t work but 127.0.0.1:8000 will.</w:t>
       </w:r>
     </w:p>
     <w:p>
@@ -2316,16 +2073,8 @@
           <w:rFonts w:ascii="Arial Black" w:hAnsi="Arial Black"/>
         </w:rPr>
         <w:lastRenderedPageBreak/>
-        <w:t xml:space="preserve">$ git checkout -b </w:t>
-      </w:r>
-      <w:proofErr w:type="spellStart"/>
-      <w:r>
-        <w:rPr>
-          <w:rFonts w:ascii="Arial Black" w:hAnsi="Arial Black"/>
-        </w:rPr>
-        <w:t>new_branch_name</w:t>
-      </w:r>
-      <w:proofErr w:type="spellEnd"/>
+        <w:t>$ git checkout -b new_branch_name</w:t>
+      </w:r>
     </w:p>
     <w:p>
       <w:pPr>
@@ -2372,15 +2121,7 @@
         <w:ind w:left="720"/>
       </w:pPr>
       <w:r>
-        <w:t xml:space="preserve">The top line of the comment will show up as the commit note in GitHub with a … after the note which has </w:t>
-      </w:r>
-      <w:proofErr w:type="gramStart"/>
-      <w:r>
-        <w:t>all of</w:t>
-      </w:r>
-      <w:proofErr w:type="gramEnd"/>
-      <w:r>
-        <w:t xml:space="preserve"> the rest of the commit details. </w:t>
+        <w:t xml:space="preserve">The top line of the comment will show up as the commit note in GitHub with a … after the note which has all of the rest of the commit details. </w:t>
       </w:r>
     </w:p>
     <w:p>
@@ -2430,16 +2171,8 @@
         <w:rPr>
           <w:rFonts w:ascii="Arial Black" w:hAnsi="Arial Black"/>
         </w:rPr>
-        <w:t xml:space="preserve">$ git merge </w:t>
-      </w:r>
-      <w:proofErr w:type="spellStart"/>
-      <w:r>
-        <w:rPr>
-          <w:rFonts w:ascii="Arial Black" w:hAnsi="Arial Black"/>
-        </w:rPr>
-        <w:t>new_branch_name</w:t>
-      </w:r>
-      <w:proofErr w:type="spellEnd"/>
+        <w:t>$ git merge new_branch_name</w:t>
+      </w:r>
     </w:p>
     <w:p>
       <w:pPr>
@@ -2474,21 +2207,7 @@
         <w:rPr>
           <w:rFonts w:ascii="Arial Black" w:hAnsi="Arial Black"/>
         </w:rPr>
-        <w:t xml:space="preserve">~ $ </w:t>
-      </w:r>
-      <w:proofErr w:type="spellStart"/>
-      <w:r>
-        <w:rPr>
-          <w:rFonts w:ascii="Arial Black" w:hAnsi="Arial Black"/>
-        </w:rPr>
-        <w:t>mkdir</w:t>
-      </w:r>
-      <w:proofErr w:type="spellEnd"/>
-      <w:r>
-        <w:rPr>
-          <w:rFonts w:ascii="Arial Black" w:hAnsi="Arial Black"/>
-        </w:rPr>
-        <w:t xml:space="preserve"> Server</w:t>
+        <w:t>~ $ mkdir Server</w:t>
       </w:r>
     </w:p>
     <w:p>
@@ -2516,119 +2235,47 @@
         <w:rPr>
           <w:rFonts w:ascii="Arial Black" w:hAnsi="Arial Black"/>
         </w:rPr>
-        <w:t xml:space="preserve">~/Server $ </w:t>
-      </w:r>
-      <w:proofErr w:type="spellStart"/>
-      <w:r>
-        <w:rPr>
-          <w:rFonts w:ascii="Arial Black" w:hAnsi="Arial Black"/>
-        </w:rPr>
-        <w:t>d</w:t>
-      </w:r>
-      <w:r>
-        <w:rPr>
-          <w:rFonts w:ascii="Arial Black" w:hAnsi="Arial Black"/>
-        </w:rPr>
-        <w:t>jango</w:t>
-      </w:r>
-      <w:proofErr w:type="spellEnd"/>
-      <w:r>
-        <w:rPr>
-          <w:rFonts w:ascii="Arial Black" w:hAnsi="Arial Black"/>
-        </w:rPr>
-        <w:t xml:space="preserve">-admin </w:t>
-      </w:r>
-      <w:proofErr w:type="spellStart"/>
-      <w:r>
-        <w:rPr>
-          <w:rFonts w:ascii="Arial Black" w:hAnsi="Arial Black"/>
-        </w:rPr>
-        <w:t>startproject</w:t>
-      </w:r>
-      <w:proofErr w:type="spellEnd"/>
-      <w:r>
-        <w:rPr>
-          <w:rFonts w:ascii="Arial Black" w:hAnsi="Arial Black"/>
-        </w:rPr>
-        <w:t xml:space="preserve"> </w:t>
-      </w:r>
-      <w:proofErr w:type="spellStart"/>
-      <w:r>
-        <w:rPr>
-          <w:rFonts w:ascii="Arial Black" w:hAnsi="Arial Black"/>
-        </w:rPr>
-        <w:t>robotwaitress</w:t>
-      </w:r>
-      <w:proofErr w:type="spellEnd"/>
-    </w:p>
-    <w:p>
-      <w:pPr>
-        <w:ind w:left="720"/>
-        <w:rPr>
-          <w:rFonts w:ascii="Arial Black" w:hAnsi="Arial Black"/>
-        </w:rPr>
-      </w:pPr>
-      <w:r>
-        <w:rPr>
-          <w:rFonts w:ascii="Arial Black" w:hAnsi="Arial Black"/>
-        </w:rPr>
-        <w:t xml:space="preserve">~/Server $ cd </w:t>
-      </w:r>
-      <w:proofErr w:type="spellStart"/>
-      <w:r>
-        <w:rPr>
-          <w:rFonts w:ascii="Arial Black" w:hAnsi="Arial Black"/>
-        </w:rPr>
-        <w:t>robotwaitress</w:t>
-      </w:r>
-      <w:proofErr w:type="spellEnd"/>
-    </w:p>
-    <w:p>
-      <w:pPr>
-        <w:ind w:left="720"/>
-        <w:rPr>
-          <w:rFonts w:ascii="Arial Black" w:hAnsi="Arial Black"/>
-        </w:rPr>
-      </w:pPr>
-      <w:r>
-        <w:rPr>
-          <w:rFonts w:ascii="Arial Black" w:hAnsi="Arial Black"/>
-        </w:rPr>
-        <w:t>~/Server/</w:t>
-      </w:r>
-      <w:proofErr w:type="spellStart"/>
-      <w:r>
-        <w:rPr>
-          <w:rFonts w:ascii="Arial Black" w:hAnsi="Arial Black"/>
-        </w:rPr>
-        <w:t>robotwaitress</w:t>
-      </w:r>
-      <w:proofErr w:type="spellEnd"/>
-      <w:r>
-        <w:rPr>
-          <w:rFonts w:ascii="Arial Black" w:hAnsi="Arial Black"/>
-        </w:rPr>
-        <w:t xml:space="preserve"> $ python3 ./manage.py </w:t>
-      </w:r>
-      <w:proofErr w:type="spellStart"/>
-      <w:r>
-        <w:rPr>
-          <w:rFonts w:ascii="Arial Black" w:hAnsi="Arial Black"/>
-        </w:rPr>
-        <w:t>ru</w:t>
-      </w:r>
-      <w:r>
-        <w:rPr>
-          <w:rFonts w:ascii="Arial Black" w:hAnsi="Arial Black"/>
-        </w:rPr>
-        <w:t>nserver</w:t>
-      </w:r>
-      <w:proofErr w:type="spellEnd"/>
-      <w:r>
-        <w:rPr>
-          <w:rFonts w:ascii="Arial Black" w:hAnsi="Arial Black"/>
-        </w:rPr>
-        <w:t xml:space="preserve"> </w:t>
+        <w:t>~/Server $ d</w:t>
+      </w:r>
+      <w:r>
+        <w:rPr>
+          <w:rFonts w:ascii="Arial Black" w:hAnsi="Arial Black"/>
+        </w:rPr>
+        <w:t>jango-admin startproject robotwaitress</w:t>
+      </w:r>
+    </w:p>
+    <w:p>
+      <w:pPr>
+        <w:ind w:left="720"/>
+        <w:rPr>
+          <w:rFonts w:ascii="Arial Black" w:hAnsi="Arial Black"/>
+        </w:rPr>
+      </w:pPr>
+      <w:r>
+        <w:rPr>
+          <w:rFonts w:ascii="Arial Black" w:hAnsi="Arial Black"/>
+        </w:rPr>
+        <w:t>~/Server $ cd robotwaitress</w:t>
+      </w:r>
+    </w:p>
+    <w:p>
+      <w:pPr>
+        <w:ind w:left="720"/>
+        <w:rPr>
+          <w:rFonts w:ascii="Arial Black" w:hAnsi="Arial Black"/>
+        </w:rPr>
+      </w:pPr>
+      <w:r>
+        <w:rPr>
+          <w:rFonts w:ascii="Arial Black" w:hAnsi="Arial Black"/>
+        </w:rPr>
+        <w:t>~/Server/robotwaitress $ python3 ./manage.py ru</w:t>
+      </w:r>
+      <w:r>
+        <w:rPr>
+          <w:rFonts w:ascii="Arial Black" w:hAnsi="Arial Black"/>
+        </w:rPr>
+        <w:t xml:space="preserve">nserver </w:t>
       </w:r>
     </w:p>
     <w:p>
@@ -2996,6 +2643,7 @@
     <w:lsdException w:name="HTML Sample" w:semiHidden="1" w:unhideWhenUsed="1"/>
     <w:lsdException w:name="HTML Typewriter" w:semiHidden="1" w:unhideWhenUsed="1"/>
     <w:lsdException w:name="HTML Variable" w:semiHidden="1" w:unhideWhenUsed="1"/>
+    <w:lsdException w:name="Normal Table" w:semiHidden="1" w:unhideWhenUsed="1"/>
     <w:lsdException w:name="annotation subject" w:semiHidden="1" w:unhideWhenUsed="1"/>
     <w:lsdException w:name="No List" w:semiHidden="1" w:unhideWhenUsed="1"/>
     <w:lsdException w:name="Outline List 1" w:semiHidden="1" w:unhideWhenUsed="1"/>
@@ -3039,8 +2687,10 @@
     <w:lsdException w:name="Table Elegant" w:semiHidden="1" w:unhideWhenUsed="1"/>
     <w:lsdException w:name="Table Professional" w:semiHidden="1" w:unhideWhenUsed="1"/>
     <w:lsdException w:name="Table Subtle 1" w:semiHidden="1" w:unhideWhenUsed="1"/>
+    <w:lsdException w:name="Table Subtle 2" w:semiHidden="1" w:unhideWhenUsed="1"/>
     <w:lsdException w:name="Table Web 1" w:semiHidden="1" w:unhideWhenUsed="1"/>
     <w:lsdException w:name="Table Web 2" w:semiHidden="1" w:unhideWhenUsed="1"/>
+    <w:lsdException w:name="Table Web 3" w:semiHidden="1" w:unhideWhenUsed="1"/>
     <w:lsdException w:name="Balloon Text" w:semiHidden="1" w:unhideWhenUsed="1"/>
     <w:lsdException w:name="Table Grid" w:uiPriority="39"/>
     <w:lsdException w:name="Table Theme" w:semiHidden="1" w:unhideWhenUsed="1"/>
@@ -3432,6 +3082,18 @@
       <w:shd w:val="clear" w:color="auto" w:fill="E6E6E6"/>
     </w:rPr>
   </w:style>
+  <w:style w:type="character" w:styleId="FollowedHyperlink">
+    <w:name w:val="FollowedHyperlink"/>
+    <w:basedOn w:val="DefaultParagraphFont"/>
+    <w:uiPriority w:val="99"/>
+    <w:semiHidden/>
+    <w:unhideWhenUsed/>
+    <w:rsid w:val="00C31411"/>
+    <w:rPr>
+      <w:color w:val="954F72" w:themeColor="followedHyperlink"/>
+      <w:u w:val="single"/>
+    </w:rPr>
+  </w:style>
 </w:styles>
 </file>
 

</xml_diff>

<commit_message>
Changed from python <blah> to python3 <blah>
</commit_message>
<xml_diff>
--- a/Docs/Dev_Environment_Setup.docx
+++ b/Docs/Dev_Environment_Setup.docx
@@ -40,7 +40,15 @@
         <w:ind w:left="720"/>
       </w:pPr>
       <w:r>
-        <w:t>download Mint 18.3 “Sylvia” – Xfce (64 bit)</w:t>
+        <w:t xml:space="preserve">download Mint 18.3 “Sylvia” – </w:t>
+      </w:r>
+      <w:proofErr w:type="spellStart"/>
+      <w:r>
+        <w:t>Xfce</w:t>
+      </w:r>
+      <w:proofErr w:type="spellEnd"/>
+      <w:r>
+        <w:t xml:space="preserve"> (64 bit)</w:t>
       </w:r>
     </w:p>
     <w:p>
@@ -64,8 +72,6 @@
       <w:r>
         <w:t xml:space="preserve"> </w:t>
       </w:r>
-      <w:bookmarkStart w:id="0" w:name="_GoBack"/>
-      <w:bookmarkEnd w:id="0"/>
       <w:r>
         <w:t xml:space="preserve">) </w:t>
       </w:r>
@@ -209,15 +215,36 @@
         <w:ind w:left="1440"/>
       </w:pPr>
       <w:r>
-        <w:t>name: Django_Server</w:t>
-      </w:r>
+        <w:t xml:space="preserve">name: </w:t>
+      </w:r>
+      <w:proofErr w:type="spellStart"/>
+      <w:r>
+        <w:t>Django_Server</w:t>
+      </w:r>
+      <w:proofErr w:type="spellEnd"/>
     </w:p>
     <w:p>
       <w:pPr>
         <w:ind w:left="1440"/>
       </w:pPr>
       <w:r>
-        <w:t>select: type = linux, version= Ubuntu(64)</w:t>
+        <w:t xml:space="preserve">select: type = </w:t>
+      </w:r>
+      <w:proofErr w:type="spellStart"/>
+      <w:r>
+        <w:t>linux</w:t>
+      </w:r>
+      <w:proofErr w:type="spellEnd"/>
+      <w:r>
+        <w:t xml:space="preserve">, version= </w:t>
+      </w:r>
+      <w:proofErr w:type="gramStart"/>
+      <w:r>
+        <w:t>Ubuntu(</w:t>
+      </w:r>
+      <w:proofErr w:type="gramEnd"/>
+      <w:r>
+        <w:t>64)</w:t>
       </w:r>
     </w:p>
     <w:p>
@@ -249,7 +276,15 @@
         <w:ind w:left="720"/>
       </w:pPr>
       <w:r>
-        <w:t>first select Hard disk Type; I use VHD (I</w:t>
+        <w:t xml:space="preserve">first select Hard </w:t>
+      </w:r>
+      <w:proofErr w:type="gramStart"/>
+      <w:r>
+        <w:t>disk</w:t>
+      </w:r>
+      <w:proofErr w:type="gramEnd"/>
+      <w:r>
+        <w:t xml:space="preserve"> Type; I use VHD (I</w:t>
       </w:r>
       <w:r>
         <w:t>’</w:t>
@@ -270,11 +305,21 @@
         <w:t xml:space="preserve"> (</w:t>
       </w:r>
       <w:r>
-        <w:t>I put my virtual machines in &lt;user&gt;/documents/virtual_machines/</w:t>
+        <w:t>I put my virtual machines in &lt;user&gt;/documents/</w:t>
+      </w:r>
+      <w:proofErr w:type="spellStart"/>
+      <w:r>
+        <w:t>virtual_machines</w:t>
+      </w:r>
+      <w:proofErr w:type="spellEnd"/>
+      <w:proofErr w:type="gramStart"/>
+      <w:r>
+        <w:t>/</w:t>
       </w:r>
       <w:r>
         <w:t xml:space="preserve"> )</w:t>
       </w:r>
+      <w:proofErr w:type="gramEnd"/>
     </w:p>
     <w:p>
       <w:pPr>
@@ -343,15 +388,28 @@
         <w:ind w:left="720"/>
       </w:pPr>
       <w:r>
-        <w:t>* you should be fine with the display default of 16MB as your host machine will be the one actually doing the work of rendering the desktop.</w:t>
-      </w:r>
-    </w:p>
-    <w:p>
-      <w:pPr>
-        <w:ind w:left="720"/>
-      </w:pPr>
-      <w:r>
-        <w:t xml:space="preserve">Next we are going to set the VM to boot to the </w:t>
+        <w:t xml:space="preserve">* you should be fine with the display default of 16MB as your host machine will be the one </w:t>
+      </w:r>
+      <w:proofErr w:type="gramStart"/>
+      <w:r>
+        <w:t>actually doing</w:t>
+      </w:r>
+      <w:proofErr w:type="gramEnd"/>
+      <w:r>
+        <w:t xml:space="preserve"> the work of rendering the desktop.</w:t>
+      </w:r>
+    </w:p>
+    <w:p>
+      <w:pPr>
+        <w:ind w:left="720"/>
+      </w:pPr>
+      <w:proofErr w:type="gramStart"/>
+      <w:r>
+        <w:t>Next</w:t>
+      </w:r>
+      <w:proofErr w:type="gramEnd"/>
+      <w:r>
+        <w:t xml:space="preserve"> we are going to set the VM to boot to the </w:t>
       </w:r>
       <w:r>
         <w:t>Linux</w:t>
@@ -1225,7 +1283,21 @@
         <w:rPr>
           <w:rFonts w:ascii="Arial Black" w:hAnsi="Arial Black"/>
         </w:rPr>
-        <w:t>$ sudo apt update</w:t>
+        <w:t xml:space="preserve">$ </w:t>
+      </w:r>
+      <w:proofErr w:type="spellStart"/>
+      <w:r>
+        <w:rPr>
+          <w:rFonts w:ascii="Arial Black" w:hAnsi="Arial Black"/>
+        </w:rPr>
+        <w:t>sudo</w:t>
+      </w:r>
+      <w:proofErr w:type="spellEnd"/>
+      <w:r>
+        <w:rPr>
+          <w:rFonts w:ascii="Arial Black" w:hAnsi="Arial Black"/>
+        </w:rPr>
+        <w:t xml:space="preserve"> apt update</w:t>
       </w:r>
       <w:r>
         <w:rPr>
@@ -1253,11 +1325,19 @@
         </w:rPr>
         <w:t xml:space="preserve"> </w:t>
       </w:r>
-      <w:r>
-        <w:rPr>
-          <w:rFonts w:ascii="Arial Black" w:hAnsi="Arial Black"/>
-        </w:rPr>
-        <w:t>sudo apt upgrade</w:t>
+      <w:proofErr w:type="spellStart"/>
+      <w:r>
+        <w:rPr>
+          <w:rFonts w:ascii="Arial Black" w:hAnsi="Arial Black"/>
+        </w:rPr>
+        <w:t>sudo</w:t>
+      </w:r>
+      <w:proofErr w:type="spellEnd"/>
+      <w:r>
+        <w:rPr>
+          <w:rFonts w:ascii="Arial Black" w:hAnsi="Arial Black"/>
+        </w:rPr>
+        <w:t xml:space="preserve"> apt upgrade</w:t>
       </w:r>
       <w:r>
         <w:rPr>
@@ -1278,7 +1358,21 @@
           <w:rFonts w:ascii="Arial Black" w:hAnsi="Arial Black"/>
         </w:rPr>
         <w:lastRenderedPageBreak/>
-        <w:t xml:space="preserve">$ sudo apt install </w:t>
+        <w:t xml:space="preserve">$ </w:t>
+      </w:r>
+      <w:proofErr w:type="spellStart"/>
+      <w:r>
+        <w:rPr>
+          <w:rFonts w:ascii="Arial Black" w:hAnsi="Arial Black"/>
+        </w:rPr>
+        <w:t>sudo</w:t>
+      </w:r>
+      <w:proofErr w:type="spellEnd"/>
+      <w:r>
+        <w:rPr>
+          <w:rFonts w:ascii="Arial Black" w:hAnsi="Arial Black"/>
+        </w:rPr>
+        <w:t xml:space="preserve"> apt install </w:t>
       </w:r>
       <w:r>
         <w:rPr>
@@ -1431,7 +1525,21 @@
         <w:rPr>
           <w:rFonts w:ascii="Arial Black" w:hAnsi="Arial Black"/>
         </w:rPr>
-        <w:t xml:space="preserve">$ mkdir </w:t>
+        <w:t xml:space="preserve">$ </w:t>
+      </w:r>
+      <w:proofErr w:type="spellStart"/>
+      <w:r>
+        <w:rPr>
+          <w:rFonts w:ascii="Arial Black" w:hAnsi="Arial Black"/>
+        </w:rPr>
+        <w:t>mkdir</w:t>
+      </w:r>
+      <w:proofErr w:type="spellEnd"/>
+      <w:r>
+        <w:rPr>
+          <w:rFonts w:ascii="Arial Black" w:hAnsi="Arial Black"/>
+        </w:rPr>
+        <w:t xml:space="preserve"> </w:t>
       </w:r>
       <w:r>
         <w:rPr>
@@ -1509,7 +1617,51 @@
         <w:rPr>
           <w:rFonts w:ascii="Arial Black" w:hAnsi="Arial Black"/>
         </w:rPr>
-        <w:t>$ sudo dpkg  -i code</w:t>
+        <w:t xml:space="preserve">$ </w:t>
+      </w:r>
+      <w:proofErr w:type="spellStart"/>
+      <w:r>
+        <w:rPr>
+          <w:rFonts w:ascii="Arial Black" w:hAnsi="Arial Black"/>
+        </w:rPr>
+        <w:t>sudo</w:t>
+      </w:r>
+      <w:proofErr w:type="spellEnd"/>
+      <w:r>
+        <w:rPr>
+          <w:rFonts w:ascii="Arial Black" w:hAnsi="Arial Black"/>
+        </w:rPr>
+        <w:t xml:space="preserve"> </w:t>
+      </w:r>
+      <w:proofErr w:type="spellStart"/>
+      <w:proofErr w:type="gramStart"/>
+      <w:r>
+        <w:rPr>
+          <w:rFonts w:ascii="Arial Black" w:hAnsi="Arial Black"/>
+        </w:rPr>
+        <w:t>dpkg</w:t>
+      </w:r>
+      <w:proofErr w:type="spellEnd"/>
+      <w:r>
+        <w:rPr>
+          <w:rFonts w:ascii="Arial Black" w:hAnsi="Arial Black"/>
+        </w:rPr>
+        <w:t xml:space="preserve">  -</w:t>
+      </w:r>
+      <w:proofErr w:type="spellStart"/>
+      <w:proofErr w:type="gramEnd"/>
+      <w:r>
+        <w:rPr>
+          <w:rFonts w:ascii="Arial Black" w:hAnsi="Arial Black"/>
+        </w:rPr>
+        <w:t>i</w:t>
+      </w:r>
+      <w:proofErr w:type="spellEnd"/>
+      <w:r>
+        <w:rPr>
+          <w:rFonts w:ascii="Arial Black" w:hAnsi="Arial Black"/>
+        </w:rPr>
+        <w:t xml:space="preserve"> code</w:t>
       </w:r>
       <w:r>
         <w:rPr>
@@ -1679,7 +1831,15 @@
         <w:ind w:left="720"/>
       </w:pPr>
       <w:r>
-        <w:t>navigate to /media/&lt;username&gt;/VBox_&lt;tab&gt;/</w:t>
+        <w:t>navigate to /media/&lt;username&gt;/</w:t>
+      </w:r>
+      <w:proofErr w:type="spellStart"/>
+      <w:r>
+        <w:t>VBox</w:t>
+      </w:r>
+      <w:proofErr w:type="spellEnd"/>
+      <w:r>
+        <w:t>_&lt;tab&gt;/</w:t>
       </w:r>
     </w:p>
     <w:p>
@@ -1701,8 +1861,30 @@
         <w:rPr>
           <w:rFonts w:ascii="Arial Black" w:hAnsi="Arial Black"/>
         </w:rPr>
-        <w:t>$ sudo ./VBoxLinuxGuestAdditions.run</w:t>
-      </w:r>
+        <w:t xml:space="preserve">$ </w:t>
+      </w:r>
+      <w:proofErr w:type="spellStart"/>
+      <w:r>
+        <w:rPr>
+          <w:rFonts w:ascii="Arial Black" w:hAnsi="Arial Black"/>
+        </w:rPr>
+        <w:t>sudo</w:t>
+      </w:r>
+      <w:proofErr w:type="spellEnd"/>
+      <w:r>
+        <w:rPr>
+          <w:rFonts w:ascii="Arial Black" w:hAnsi="Arial Black"/>
+        </w:rPr>
+        <w:t xml:space="preserve"> ./</w:t>
+      </w:r>
+      <w:proofErr w:type="spellStart"/>
+      <w:r>
+        <w:rPr>
+          <w:rFonts w:ascii="Arial Black" w:hAnsi="Arial Black"/>
+        </w:rPr>
+        <w:t>VBoxLinuxGuestAdditions.run</w:t>
+      </w:r>
+      <w:proofErr w:type="spellEnd"/>
     </w:p>
     <w:p>
       <w:pPr>
@@ -1753,11 +1935,19 @@
         </w:rPr>
         <w:t xml:space="preserve">$ </w:t>
       </w:r>
-      <w:r>
-        <w:rPr>
-          <w:rFonts w:ascii="Arial Black" w:hAnsi="Arial Black"/>
-        </w:rPr>
-        <w:t>sudo –H pip3 install Django==2.0.2</w:t>
+      <w:proofErr w:type="spellStart"/>
+      <w:r>
+        <w:rPr>
+          <w:rFonts w:ascii="Arial Black" w:hAnsi="Arial Black"/>
+        </w:rPr>
+        <w:t>sudo</w:t>
+      </w:r>
+      <w:proofErr w:type="spellEnd"/>
+      <w:r>
+        <w:rPr>
+          <w:rFonts w:ascii="Arial Black" w:hAnsi="Arial Black"/>
+        </w:rPr>
+        <w:t xml:space="preserve"> –H pip3 install Django==2.0.2</w:t>
       </w:r>
     </w:p>
     <w:p>
@@ -1781,11 +1971,19 @@
         </w:rPr>
         <w:t xml:space="preserve">$ </w:t>
       </w:r>
-      <w:r>
-        <w:rPr>
-          <w:rFonts w:ascii="Arial Black" w:hAnsi="Arial Black"/>
-        </w:rPr>
-        <w:t>sudo pip3 install Django==2.0.2</w:t>
+      <w:proofErr w:type="spellStart"/>
+      <w:r>
+        <w:rPr>
+          <w:rFonts w:ascii="Arial Black" w:hAnsi="Arial Black"/>
+        </w:rPr>
+        <w:t>sudo</w:t>
+      </w:r>
+      <w:proofErr w:type="spellEnd"/>
+      <w:r>
+        <w:rPr>
+          <w:rFonts w:ascii="Arial Black" w:hAnsi="Arial Black"/>
+        </w:rPr>
+        <w:t xml:space="preserve"> pip3 install Django==2.0.2</w:t>
       </w:r>
     </w:p>
     <w:p>
@@ -1878,7 +2076,21 @@
         <w:rPr>
           <w:rFonts w:ascii="Arial Black" w:hAnsi="Arial Black"/>
         </w:rPr>
-        <w:t>$ mkdir Server</w:t>
+        <w:t xml:space="preserve">$ </w:t>
+      </w:r>
+      <w:proofErr w:type="spellStart"/>
+      <w:r>
+        <w:rPr>
+          <w:rFonts w:ascii="Arial Black" w:hAnsi="Arial Black"/>
+        </w:rPr>
+        <w:t>mkdir</w:t>
+      </w:r>
+      <w:proofErr w:type="spellEnd"/>
+      <w:r>
+        <w:rPr>
+          <w:rFonts w:ascii="Arial Black" w:hAnsi="Arial Black"/>
+        </w:rPr>
+        <w:t xml:space="preserve"> Server</w:t>
       </w:r>
     </w:p>
     <w:p>
@@ -1912,8 +2124,16 @@
         <w:rPr>
           <w:rFonts w:ascii="Arial Black" w:hAnsi="Arial Black"/>
         </w:rPr>
-        <w:t>git init</w:t>
-      </w:r>
+        <w:t xml:space="preserve">git </w:t>
+      </w:r>
+      <w:proofErr w:type="spellStart"/>
+      <w:r>
+        <w:rPr>
+          <w:rFonts w:ascii="Arial Black" w:hAnsi="Arial Black"/>
+        </w:rPr>
+        <w:t>init</w:t>
+      </w:r>
+      <w:proofErr w:type="spellEnd"/>
     </w:p>
     <w:p>
       <w:pPr>
@@ -2026,8 +2246,30 @@
         <w:rPr>
           <w:rFonts w:ascii="Arial Black" w:hAnsi="Arial Black"/>
         </w:rPr>
-        <w:t>$ python manage.py runserver</w:t>
-      </w:r>
+        <w:t>$ python</w:t>
+      </w:r>
+      <w:r>
+        <w:rPr>
+          <w:rFonts w:ascii="Arial Black" w:hAnsi="Arial Black"/>
+        </w:rPr>
+        <w:t>3</w:t>
+      </w:r>
+      <w:bookmarkStart w:id="0" w:name="_GoBack"/>
+      <w:bookmarkEnd w:id="0"/>
+      <w:r>
+        <w:rPr>
+          <w:rFonts w:ascii="Arial Black" w:hAnsi="Arial Black"/>
+        </w:rPr>
+        <w:t xml:space="preserve"> manage.py </w:t>
+      </w:r>
+      <w:proofErr w:type="spellStart"/>
+      <w:r>
+        <w:rPr>
+          <w:rFonts w:ascii="Arial Black" w:hAnsi="Arial Black"/>
+        </w:rPr>
+        <w:t>runserver</w:t>
+      </w:r>
+      <w:proofErr w:type="spellEnd"/>
     </w:p>
     <w:p>
       <w:pPr>
@@ -2073,8 +2315,16 @@
           <w:rFonts w:ascii="Arial Black" w:hAnsi="Arial Black"/>
         </w:rPr>
         <w:lastRenderedPageBreak/>
-        <w:t>$ git checkout -b new_branch_name</w:t>
-      </w:r>
+        <w:t xml:space="preserve">$ git checkout -b </w:t>
+      </w:r>
+      <w:proofErr w:type="spellStart"/>
+      <w:r>
+        <w:rPr>
+          <w:rFonts w:ascii="Arial Black" w:hAnsi="Arial Black"/>
+        </w:rPr>
+        <w:t>new_branch_name</w:t>
+      </w:r>
+      <w:proofErr w:type="spellEnd"/>
     </w:p>
     <w:p>
       <w:pPr>
@@ -2121,7 +2371,15 @@
         <w:ind w:left="720"/>
       </w:pPr>
       <w:r>
-        <w:t xml:space="preserve">The top line of the comment will show up as the commit note in GitHub with a … after the note which has all of the rest of the commit details. </w:t>
+        <w:t xml:space="preserve">The top line of the comment will show up as the commit note in GitHub with a … after the note which has </w:t>
+      </w:r>
+      <w:proofErr w:type="gramStart"/>
+      <w:r>
+        <w:t>all of</w:t>
+      </w:r>
+      <w:proofErr w:type="gramEnd"/>
+      <w:r>
+        <w:t xml:space="preserve"> the rest of the commit details. </w:t>
       </w:r>
     </w:p>
     <w:p>
@@ -2171,8 +2429,16 @@
         <w:rPr>
           <w:rFonts w:ascii="Arial Black" w:hAnsi="Arial Black"/>
         </w:rPr>
-        <w:t>$ git merge new_branch_name</w:t>
-      </w:r>
+        <w:t xml:space="preserve">$ git merge </w:t>
+      </w:r>
+      <w:proofErr w:type="spellStart"/>
+      <w:r>
+        <w:rPr>
+          <w:rFonts w:ascii="Arial Black" w:hAnsi="Arial Black"/>
+        </w:rPr>
+        <w:t>new_branch_name</w:t>
+      </w:r>
+      <w:proofErr w:type="spellEnd"/>
     </w:p>
     <w:p>
       <w:pPr>
@@ -2207,7 +2473,21 @@
         <w:rPr>
           <w:rFonts w:ascii="Arial Black" w:hAnsi="Arial Black"/>
         </w:rPr>
-        <w:t>~ $ mkdir Server</w:t>
+        <w:t xml:space="preserve">~ $ </w:t>
+      </w:r>
+      <w:proofErr w:type="spellStart"/>
+      <w:r>
+        <w:rPr>
+          <w:rFonts w:ascii="Arial Black" w:hAnsi="Arial Black"/>
+        </w:rPr>
+        <w:t>mkdir</w:t>
+      </w:r>
+      <w:proofErr w:type="spellEnd"/>
+      <w:r>
+        <w:rPr>
+          <w:rFonts w:ascii="Arial Black" w:hAnsi="Arial Black"/>
+        </w:rPr>
+        <w:t xml:space="preserve"> Server</w:t>
       </w:r>
     </w:p>
     <w:p>
@@ -2235,47 +2515,133 @@
         <w:rPr>
           <w:rFonts w:ascii="Arial Black" w:hAnsi="Arial Black"/>
         </w:rPr>
-        <w:t>~/Server $ d</w:t>
-      </w:r>
-      <w:r>
-        <w:rPr>
-          <w:rFonts w:ascii="Arial Black" w:hAnsi="Arial Black"/>
-        </w:rPr>
-        <w:t>jango-admin startproject robotwaitress</w:t>
-      </w:r>
-    </w:p>
-    <w:p>
-      <w:pPr>
-        <w:ind w:left="720"/>
-        <w:rPr>
-          <w:rFonts w:ascii="Arial Black" w:hAnsi="Arial Black"/>
-        </w:rPr>
-      </w:pPr>
-      <w:r>
-        <w:rPr>
-          <w:rFonts w:ascii="Arial Black" w:hAnsi="Arial Black"/>
-        </w:rPr>
-        <w:t>~/Server $ cd robotwaitress</w:t>
-      </w:r>
-    </w:p>
-    <w:p>
-      <w:pPr>
-        <w:ind w:left="720"/>
-        <w:rPr>
-          <w:rFonts w:ascii="Arial Black" w:hAnsi="Arial Black"/>
-        </w:rPr>
-      </w:pPr>
-      <w:r>
-        <w:rPr>
-          <w:rFonts w:ascii="Arial Black" w:hAnsi="Arial Black"/>
-        </w:rPr>
-        <w:t>~/Server/robotwaitress $ python3 ./manage.py ru</w:t>
-      </w:r>
-      <w:r>
-        <w:rPr>
-          <w:rFonts w:ascii="Arial Black" w:hAnsi="Arial Black"/>
-        </w:rPr>
-        <w:t xml:space="preserve">nserver </w:t>
+        <w:t xml:space="preserve">~/Server $ </w:t>
+      </w:r>
+      <w:proofErr w:type="spellStart"/>
+      <w:r>
+        <w:rPr>
+          <w:rFonts w:ascii="Arial Black" w:hAnsi="Arial Black"/>
+        </w:rPr>
+        <w:t>d</w:t>
+      </w:r>
+      <w:r>
+        <w:rPr>
+          <w:rFonts w:ascii="Arial Black" w:hAnsi="Arial Black"/>
+        </w:rPr>
+        <w:t>jango</w:t>
+      </w:r>
+      <w:proofErr w:type="spellEnd"/>
+      <w:r>
+        <w:rPr>
+          <w:rFonts w:ascii="Arial Black" w:hAnsi="Arial Black"/>
+        </w:rPr>
+        <w:t xml:space="preserve">-admin </w:t>
+      </w:r>
+      <w:proofErr w:type="spellStart"/>
+      <w:r>
+        <w:rPr>
+          <w:rFonts w:ascii="Arial Black" w:hAnsi="Arial Black"/>
+        </w:rPr>
+        <w:t>startproject</w:t>
+      </w:r>
+      <w:proofErr w:type="spellEnd"/>
+      <w:r>
+        <w:rPr>
+          <w:rFonts w:ascii="Arial Black" w:hAnsi="Arial Black"/>
+        </w:rPr>
+        <w:t xml:space="preserve"> </w:t>
+      </w:r>
+      <w:proofErr w:type="spellStart"/>
+      <w:r>
+        <w:rPr>
+          <w:rFonts w:ascii="Arial Black" w:hAnsi="Arial Black"/>
+        </w:rPr>
+        <w:t>robotwaitress</w:t>
+      </w:r>
+      <w:proofErr w:type="spellEnd"/>
+    </w:p>
+    <w:p>
+      <w:pPr>
+        <w:ind w:left="720"/>
+        <w:rPr>
+          <w:rFonts w:ascii="Arial Black" w:hAnsi="Arial Black"/>
+        </w:rPr>
+      </w:pPr>
+      <w:r>
+        <w:rPr>
+          <w:rFonts w:ascii="Arial Black" w:hAnsi="Arial Black"/>
+        </w:rPr>
+        <w:t xml:space="preserve">~/Server $ cd </w:t>
+      </w:r>
+      <w:proofErr w:type="spellStart"/>
+      <w:r>
+        <w:rPr>
+          <w:rFonts w:ascii="Arial Black" w:hAnsi="Arial Black"/>
+        </w:rPr>
+        <w:t>robotwaitress</w:t>
+      </w:r>
+      <w:proofErr w:type="spellEnd"/>
+    </w:p>
+    <w:p>
+      <w:pPr>
+        <w:ind w:left="720"/>
+        <w:rPr>
+          <w:rFonts w:ascii="Arial Black" w:hAnsi="Arial Black"/>
+        </w:rPr>
+      </w:pPr>
+      <w:r>
+        <w:rPr>
+          <w:rFonts w:ascii="Arial Black" w:hAnsi="Arial Black"/>
+        </w:rPr>
+        <w:t>~/Server/</w:t>
+      </w:r>
+      <w:proofErr w:type="spellStart"/>
+      <w:r>
+        <w:rPr>
+          <w:rFonts w:ascii="Arial Black" w:hAnsi="Arial Black"/>
+        </w:rPr>
+        <w:t>robotwaitress</w:t>
+      </w:r>
+      <w:proofErr w:type="spellEnd"/>
+      <w:r>
+        <w:rPr>
+          <w:rFonts w:ascii="Arial Black" w:hAnsi="Arial Black"/>
+        </w:rPr>
+        <w:t xml:space="preserve"> $ python</w:t>
+      </w:r>
+      <w:proofErr w:type="gramStart"/>
+      <w:r>
+        <w:rPr>
+          <w:rFonts w:ascii="Arial Black" w:hAnsi="Arial Black"/>
+        </w:rPr>
+        <w:t>3 .</w:t>
+      </w:r>
+      <w:proofErr w:type="gramEnd"/>
+      <w:r>
+        <w:rPr>
+          <w:rFonts w:ascii="Arial Black" w:hAnsi="Arial Black"/>
+        </w:rPr>
+        <w:t xml:space="preserve">/manage.py </w:t>
+      </w:r>
+      <w:proofErr w:type="spellStart"/>
+      <w:r>
+        <w:rPr>
+          <w:rFonts w:ascii="Arial Black" w:hAnsi="Arial Black"/>
+        </w:rPr>
+        <w:t>ru</w:t>
+      </w:r>
+      <w:r>
+        <w:rPr>
+          <w:rFonts w:ascii="Arial Black" w:hAnsi="Arial Black"/>
+        </w:rPr>
+        <w:t>nserver</w:t>
+      </w:r>
+      <w:proofErr w:type="spellEnd"/>
+      <w:r>
+        <w:rPr>
+          <w:rFonts w:ascii="Arial Black" w:hAnsi="Arial Black"/>
+        </w:rPr>
+        <w:t xml:space="preserve"> </w:t>
       </w:r>
     </w:p>
     <w:p>

</xml_diff>